<commit_message>
Rename StateChange to TransitionEffect Add class diagrams and goal representations
</commit_message>
<xml_diff>
--- a/artefacts/requirements/Requirements List.docx
+++ b/artefacts/requirements/Requirements List.docx
@@ -3553,12 +3553,12 @@
         <w:rPr>
           <w:rFonts w:cstheme="minorHAnsi"/>
         </w:rPr>
-      </w:r>
-      <w:r>
-        <w:rPr>
-          <w:rFonts w:cstheme="minorHAnsi"/>
-        </w:rPr>
         <w:instrText xml:space="preserve"> \* MERGEFORMAT </w:instrText>
+      </w:r>
+      <w:r>
+        <w:rPr>
+          <w:rFonts w:cstheme="minorHAnsi"/>
+        </w:rPr>
       </w:r>
       <w:r>
         <w:rPr>
@@ -3668,7 +3668,7 @@
             <v:path o:extrusionok="f" gradientshapeok="t" o:connecttype="rect"/>
             <o:lock v:ext="edit" aspectratio="t"/>
           </v:shapetype>
-          <v:shape id="_x0000_i1025" type="#_x0000_t75" style="width:396.35pt;height:420.1pt">
+          <v:shape id="_x0000_i1025" type="#_x0000_t75" style="width:396pt;height:420.3pt">
             <v:imagedata r:id="rId8" o:title="Goal hierarchy EEP-Overall project goals"/>
           </v:shape>
         </w:pict>
@@ -4003,13 +4003,13 @@
           <w:rFonts w:cstheme="minorHAnsi"/>
           <w:b/>
         </w:rPr>
+        <w:instrText xml:space="preserve"> \* MERGEFORMAT </w:instrText>
       </w:r>
       <w:r>
         <w:rPr>
           <w:rFonts w:cstheme="minorHAnsi"/>
           <w:b/>
         </w:rPr>
-        <w:instrText xml:space="preserve"> \* MERGEFORMAT </w:instrText>
       </w:r>
       <w:r>
         <w:rPr>
@@ -4064,7 +4064,7 @@
         </w:rPr>
         <w:lastRenderedPageBreak/>
         <w:pict>
-          <v:shape id="_x0000_i1026" type="#_x0000_t75" style="width:457.15pt;height:6in">
+          <v:shape id="_x0000_i1026" type="#_x0000_t75" style="width:457.1pt;height:6in">
             <v:imagedata r:id="rId9" o:title="Goal hierarchy EEP-Platform goals"/>
           </v:shape>
         </w:pict>
@@ -5117,12 +5117,12 @@
         <w:rPr>
           <w:rFonts w:cstheme="minorHAnsi"/>
         </w:rPr>
-      </w:r>
-      <w:r>
-        <w:rPr>
-          <w:rFonts w:cstheme="minorHAnsi"/>
-        </w:rPr>
         <w:instrText xml:space="preserve"> \* MERGEFORMAT </w:instrText>
+      </w:r>
+      <w:r>
+        <w:rPr>
+          <w:rFonts w:cstheme="minorHAnsi"/>
+        </w:rPr>
       </w:r>
       <w:r>
         <w:rPr>
@@ -5546,12 +5546,12 @@
         <w:rPr>
           <w:rFonts w:cstheme="minorHAnsi"/>
         </w:rPr>
-      </w:r>
-      <w:r>
-        <w:rPr>
-          <w:rFonts w:cstheme="minorHAnsi"/>
-        </w:rPr>
         <w:instrText xml:space="preserve"> \* MERGEFORMAT </w:instrText>
+      </w:r>
+      <w:r>
+        <w:rPr>
+          <w:rFonts w:cstheme="minorHAnsi"/>
+        </w:rPr>
       </w:r>
       <w:r>
         <w:rPr>
@@ -5803,11 +5803,13 @@
           <w:lang w:val="de-DE" w:eastAsia="de-DE"/>
         </w:rPr>
         <w:pict>
-          <v:shape id="_x0000_i1027" type="#_x0000_t75" style="width:452.95pt;height:425pt">
+          <v:shape id="_x0000_i1027" type="#_x0000_t75" style="width:452.95pt;height:425.3pt">
             <v:imagedata r:id="rId12" o:title="sample process with conditions"/>
           </v:shape>
         </w:pict>
       </w:r>
+      <w:bookmarkStart w:id="20" w:name="_GoBack"/>
+      <w:bookmarkEnd w:id="20"/>
     </w:p>
     <w:p>
       <w:pPr>
@@ -5818,7 +5820,7 @@
           <w:szCs w:val="22"/>
         </w:rPr>
       </w:pPr>
-      <w:bookmarkStart w:id="20" w:name="_Toc74641479"/>
+      <w:bookmarkStart w:id="21" w:name="_Toc74641479"/>
       <w:r>
         <w:rPr>
           <w:rFonts w:cstheme="minorHAnsi"/>
@@ -5892,7 +5894,7 @@
         </w:rPr>
         <w:t>.</w:t>
       </w:r>
-      <w:bookmarkEnd w:id="20"/>
+      <w:bookmarkEnd w:id="21"/>
     </w:p>
     <w:p>
       <w:pPr>
@@ -5901,14 +5903,14 @@
           <w:rFonts w:cstheme="minorHAnsi"/>
         </w:rPr>
       </w:pPr>
-      <w:bookmarkStart w:id="21" w:name="_Toc74641455"/>
+      <w:bookmarkStart w:id="22" w:name="_Toc74641455"/>
       <w:r>
         <w:rPr>
           <w:rFonts w:cstheme="minorHAnsi"/>
         </w:rPr>
         <w:t>Solution</w:t>
       </w:r>
-      <w:bookmarkEnd w:id="21"/>
+      <w:bookmarkEnd w:id="22"/>
     </w:p>
     <w:p>
       <w:pPr>
@@ -6109,78 +6111,33 @@
           <w:rFonts w:cstheme="minorHAnsi"/>
         </w:rPr>
       </w:pPr>
-      <w:bookmarkStart w:id="22" w:name="_Toc74641456"/>
+      <w:bookmarkStart w:id="23" w:name="_Toc74641456"/>
       <w:r>
         <w:rPr>
           <w:rFonts w:cstheme="minorHAnsi"/>
         </w:rPr>
         <w:t>Target Group</w:t>
-      </w:r>
-      <w:bookmarkEnd w:id="22"/>
-    </w:p>
-    <w:p>
-      <w:pPr>
-        <w:rPr>
-          <w:rFonts w:cstheme="minorHAnsi"/>
-        </w:rPr>
-      </w:pPr>
-      <w:r>
-        <w:rPr>
-          <w:rFonts w:cstheme="minorHAnsi"/>
-        </w:rPr>
-        <w:t>A target group is a set of statements which describe the type of learner that is expected to profit most</w:t>
-      </w:r>
-      <w:r>
-        <w:rPr>
-          <w:rFonts w:cstheme="minorHAnsi"/>
-        </w:rPr>
-        <w:t xml:space="preserve"> from this scenario.</w:t>
-      </w:r>
-    </w:p>
-    <w:p>
-      <w:pPr>
-        <w:rPr>
-          <w:rFonts w:cstheme="minorHAnsi"/>
-        </w:rPr>
-      </w:pPr>
-      <w:r>
-        <w:rPr>
-          <w:rFonts w:cstheme="minorHAnsi"/>
-        </w:rPr>
-        <w:t>These statements refer to the industry of the organization of the learner, the prior knowledge, the position of the learner within their organization.</w:t>
-      </w:r>
-    </w:p>
-    <w:p>
-      <w:pPr>
-        <w:pStyle w:val="berschrift1"/>
-        <w:rPr>
-          <w:rFonts w:cstheme="minorHAnsi"/>
-        </w:rPr>
-      </w:pPr>
-      <w:bookmarkStart w:id="23" w:name="_Toc74641457"/>
-      <w:r>
-        <w:rPr>
-          <w:rFonts w:cstheme="minorHAnsi"/>
-        </w:rPr>
-        <w:t>Requirements</w:t>
       </w:r>
       <w:bookmarkEnd w:id="23"/>
     </w:p>
     <w:p>
       <w:pPr>
-        <w:pStyle w:val="berschrift2"/>
-        <w:rPr>
-          <w:rFonts w:cstheme="minorHAnsi"/>
-        </w:rPr>
-      </w:pPr>
-      <w:bookmarkStart w:id="24" w:name="_Toc74641458"/>
-      <w:r>
-        <w:rPr>
-          <w:rFonts w:cstheme="minorHAnsi"/>
-        </w:rPr>
-        <w:t>Methodical Approach</w:t>
-      </w:r>
-      <w:bookmarkEnd w:id="24"/>
+        <w:rPr>
+          <w:rFonts w:cstheme="minorHAnsi"/>
+        </w:rPr>
+      </w:pPr>
+      <w:r>
+        <w:rPr>
+          <w:rFonts w:cstheme="minorHAnsi"/>
+        </w:rPr>
+        <w:t>A target group is a set of statements which describe the type of learner that is expected to profit most</w:t>
+      </w:r>
+      <w:r>
+        <w:rPr>
+          <w:rFonts w:cstheme="minorHAnsi"/>
+        </w:rPr>
+        <w:t xml:space="preserve"> from this scenario.</w:t>
+      </w:r>
     </w:p>
     <w:p>
       <w:pPr>
@@ -6192,31 +6149,54 @@
         <w:rPr>
           <w:rFonts w:cstheme="minorHAnsi"/>
         </w:rPr>
-        <w:t>The above objectives must now be decomposed into concrete requirements. To</w:t>
-      </w:r>
-      <w:r>
-        <w:rPr>
-          <w:rFonts w:cstheme="minorHAnsi"/>
-        </w:rPr>
-        <w:t xml:space="preserve"> </w:t>
-      </w:r>
-      <w:r>
-        <w:rPr>
-          <w:rFonts w:cstheme="minorHAnsi"/>
-        </w:rPr>
-        <w:t>describe these requirements in a structured manner while using natural language,</w:t>
-      </w:r>
-      <w:r>
-        <w:rPr>
-          <w:rFonts w:cstheme="minorHAnsi"/>
-        </w:rPr>
-        <w:t xml:space="preserve"> </w:t>
-      </w:r>
-      <w:r>
-        <w:rPr>
-          <w:rFonts w:cstheme="minorHAnsi"/>
-        </w:rPr>
-        <w:t>two types of verbs have been used:</w:t>
+        <w:t>These statements refer to the industry of the organization of the learner, the prior knowledge, the position of the learner within their organization.</w:t>
+      </w:r>
+    </w:p>
+    <w:p>
+      <w:pPr>
+        <w:pStyle w:val="berschrift1"/>
+        <w:rPr>
+          <w:rFonts w:cstheme="minorHAnsi"/>
+        </w:rPr>
+      </w:pPr>
+      <w:bookmarkStart w:id="24" w:name="_Toc74641457"/>
+      <w:bookmarkStart w:id="25" w:name="_Ref75505914"/>
+      <w:r>
+        <w:rPr>
+          <w:rFonts w:cstheme="minorHAnsi"/>
+        </w:rPr>
+        <w:t>Requirements</w:t>
+      </w:r>
+      <w:bookmarkEnd w:id="24"/>
+      <w:bookmarkEnd w:id="25"/>
+    </w:p>
+    <w:p>
+      <w:pPr>
+        <w:pStyle w:val="berschrift2"/>
+        <w:rPr>
+          <w:rFonts w:cstheme="minorHAnsi"/>
+        </w:rPr>
+      </w:pPr>
+      <w:bookmarkStart w:id="26" w:name="_Toc74641458"/>
+      <w:r>
+        <w:rPr>
+          <w:rFonts w:cstheme="minorHAnsi"/>
+        </w:rPr>
+        <w:t>Methodical Approach</w:t>
+      </w:r>
+      <w:bookmarkEnd w:id="26"/>
+    </w:p>
+    <w:p>
+      <w:pPr>
+        <w:rPr>
+          <w:rFonts w:cstheme="minorHAnsi"/>
+        </w:rPr>
+      </w:pPr>
+      <w:r>
+        <w:rPr>
+          <w:rFonts w:cstheme="minorHAnsi"/>
+        </w:rPr>
+        <w:t>The above objectives must now be decomposed into concrete requirements. To describe these requirements in a structured manner while using natural language, two types of verbs have been used:</w:t>
       </w:r>
     </w:p>
     <w:p>
@@ -6247,19 +6227,7 @@
         <w:rPr>
           <w:rFonts w:cstheme="minorHAnsi"/>
         </w:rPr>
-        <w:t xml:space="preserve"> </w:t>
-      </w:r>
-      <w:r>
-        <w:rPr>
-          <w:rFonts w:cstheme="minorHAnsi"/>
-        </w:rPr>
-        <w:t>describe the</w:t>
-      </w:r>
-      <w:r>
-        <w:rPr>
-          <w:rFonts w:cstheme="minorHAnsi"/>
-        </w:rPr>
-        <w:t xml:space="preserve"> </w:t>
+        <w:t xml:space="preserve"> describe the </w:t>
       </w:r>
       <w:r>
         <w:rPr>
@@ -6318,19 +6286,7 @@
         <w:rPr>
           <w:rFonts w:cstheme="minorHAnsi"/>
         </w:rPr>
-        <w:t xml:space="preserve"> </w:t>
-      </w:r>
-      <w:r>
-        <w:rPr>
-          <w:rFonts w:cstheme="minorHAnsi"/>
-        </w:rPr>
-        <w:t>describe the</w:t>
-      </w:r>
-      <w:r>
-        <w:rPr>
-          <w:rFonts w:cstheme="minorHAnsi"/>
-        </w:rPr>
-        <w:t xml:space="preserve"> </w:t>
+        <w:t xml:space="preserve"> describe the </w:t>
       </w:r>
       <w:r>
         <w:rPr>
@@ -6343,25 +6299,7 @@
         <w:rPr>
           <w:rFonts w:cstheme="minorHAnsi"/>
         </w:rPr>
-        <w:t xml:space="preserve"> </w:t>
-      </w:r>
-      <w:r>
-        <w:rPr>
-          <w:rFonts w:cstheme="minorHAnsi"/>
-        </w:rPr>
-        <w:t>which the system must exhibit to</w:t>
-      </w:r>
-      <w:r>
-        <w:rPr>
-          <w:rFonts w:cstheme="minorHAnsi"/>
-        </w:rPr>
-        <w:t xml:space="preserve"> </w:t>
-      </w:r>
-      <w:r>
-        <w:rPr>
-          <w:rFonts w:cstheme="minorHAnsi"/>
-        </w:rPr>
-        <w:t>satisfy this requirement.</w:t>
+        <w:t xml:space="preserve"> which the system must exhibit to satisfy this requirement.</w:t>
       </w:r>
     </w:p>
     <w:p>
@@ -6374,43 +6312,7 @@
         <w:rPr>
           <w:rFonts w:cstheme="minorHAnsi"/>
         </w:rPr>
-        <w:t>S</w:t>
-      </w:r>
-      <w:r>
-        <w:rPr>
-          <w:rFonts w:cstheme="minorHAnsi"/>
-        </w:rPr>
-        <w:t>ystem words are taken from RFC 2119 and therefore the</w:t>
-      </w:r>
-      <w:r>
-        <w:rPr>
-          <w:rFonts w:cstheme="minorHAnsi"/>
-        </w:rPr>
-        <w:t xml:space="preserve"> </w:t>
-      </w:r>
-      <w:r>
-        <w:rPr>
-          <w:rFonts w:cstheme="minorHAnsi"/>
-        </w:rPr>
-        <w:t>key words ”MUST”, ”MUST NOT”, ”REQUIRED”, ”SHALL”, ”SHALL NOT”,”SHOULD”, ”SHOULD NOT”, ”RECOMMENDED”, ”MAY”, and ”OPTIONAL</w:t>
-      </w:r>
-      <w:r>
-        <w:rPr>
-          <w:rFonts w:cstheme="minorHAnsi"/>
-        </w:rPr>
-        <w:t xml:space="preserve"> </w:t>
-      </w:r>
-      <w:r>
-        <w:rPr>
-          <w:rFonts w:cstheme="minorHAnsi"/>
-        </w:rPr>
-        <w:t>”in this document are to be interpreted as described</w:t>
-      </w:r>
-      <w:r>
-        <w:rPr>
-          <w:rFonts w:cstheme="minorHAnsi"/>
-        </w:rPr>
-        <w:t xml:space="preserve"> in RFC 2119.</w:t>
+        <w:t>System words are taken from RFC 2119 and therefore the key words ”MUST”, ”MUST NOT”, ”REQUIRED”, ”SHALL”, ”SHALL NOT”,”SHOULD”, ”SHOULD NOT”, ”RECOMMENDED”, ”MAY”, and ”OPTIONAL ”in this document are to be interpreted as described in RFC 2119.</w:t>
       </w:r>
     </w:p>
     <w:p>
@@ -6687,14 +6589,14 @@
           <w:rFonts w:cstheme="minorHAnsi"/>
         </w:rPr>
       </w:pPr>
-      <w:bookmarkStart w:id="25" w:name="_Toc74641459"/>
+      <w:bookmarkStart w:id="27" w:name="_Toc74641459"/>
       <w:r>
         <w:rPr>
           <w:rFonts w:cstheme="minorHAnsi"/>
         </w:rPr>
         <w:t>Functional Requirements</w:t>
       </w:r>
-      <w:bookmarkEnd w:id="25"/>
+      <w:bookmarkEnd w:id="27"/>
     </w:p>
     <w:p>
       <w:pPr>
@@ -6703,18 +6605,18 @@
           <w:rFonts w:cstheme="minorHAnsi"/>
         </w:rPr>
       </w:pPr>
-      <w:bookmarkStart w:id="26" w:name="_Toc74641460"/>
-      <w:bookmarkStart w:id="27" w:name="_Ref74644068"/>
-      <w:bookmarkStart w:id="28" w:name="_Ref74644084"/>
+      <w:bookmarkStart w:id="28" w:name="_Toc74641460"/>
+      <w:bookmarkStart w:id="29" w:name="_Ref74644068"/>
+      <w:bookmarkStart w:id="30" w:name="_Ref74644084"/>
       <w:r>
         <w:rPr>
           <w:rFonts w:cstheme="minorHAnsi"/>
         </w:rPr>
         <w:t>Conduct a Game</w:t>
       </w:r>
-      <w:bookmarkEnd w:id="26"/>
-      <w:bookmarkEnd w:id="27"/>
       <w:bookmarkEnd w:id="28"/>
+      <w:bookmarkEnd w:id="29"/>
+      <w:bookmarkEnd w:id="30"/>
     </w:p>
     <w:p>
       <w:pPr>
@@ -9709,7 +9611,7 @@
           <w:b/>
         </w:rPr>
       </w:pPr>
-      <w:bookmarkStart w:id="29" w:name="_Toc74641461"/>
+      <w:bookmarkStart w:id="31" w:name="_Toc74641461"/>
     </w:p>
     <w:p>
       <w:pPr>
@@ -10555,8 +10457,6 @@
           <w:rFonts w:cstheme="minorHAnsi"/>
         </w:rPr>
       </w:pPr>
-      <w:bookmarkStart w:id="30" w:name="_GoBack"/>
-      <w:bookmarkEnd w:id="30"/>
     </w:p>
     <w:p>
       <w:pPr>
@@ -10571,7 +10471,7 @@
         </w:rPr>
         <w:t>Develop a Scenario</w:t>
       </w:r>
-      <w:bookmarkEnd w:id="29"/>
+      <w:bookmarkEnd w:id="31"/>
     </w:p>
     <w:p>
       <w:pPr>
@@ -10607,12 +10507,12 @@
         <w:rPr>
           <w:rFonts w:cstheme="minorHAnsi"/>
         </w:rPr>
-      </w:r>
-      <w:r>
-        <w:rPr>
-          <w:rFonts w:cstheme="minorHAnsi"/>
-        </w:rPr>
         <w:instrText xml:space="preserve"> \* MERGEFORMAT </w:instrText>
+      </w:r>
+      <w:r>
+        <w:rPr>
+          <w:rFonts w:cstheme="minorHAnsi"/>
+        </w:rPr>
       </w:r>
       <w:r>
         <w:rPr>
@@ -14450,14 +14350,14 @@
           <w:rFonts w:cstheme="minorHAnsi"/>
         </w:rPr>
       </w:pPr>
-      <w:bookmarkStart w:id="31" w:name="_Toc74641462"/>
+      <w:bookmarkStart w:id="32" w:name="_Toc74641462"/>
       <w:r>
         <w:rPr>
           <w:rFonts w:cstheme="minorHAnsi"/>
         </w:rPr>
         <w:t>Provide Feedback</w:t>
       </w:r>
-      <w:bookmarkEnd w:id="31"/>
+      <w:bookmarkEnd w:id="32"/>
     </w:p>
     <w:p>
       <w:pPr>
@@ -16248,14 +16148,14 @@
           <w:rFonts w:cstheme="minorHAnsi"/>
         </w:rPr>
       </w:pPr>
-      <w:bookmarkStart w:id="32" w:name="_Toc74641463"/>
+      <w:bookmarkStart w:id="33" w:name="_Toc74641463"/>
       <w:r>
         <w:rPr>
           <w:rFonts w:cstheme="minorHAnsi"/>
         </w:rPr>
         <w:t>Other functional requirements</w:t>
       </w:r>
-      <w:bookmarkEnd w:id="32"/>
+      <w:bookmarkEnd w:id="33"/>
     </w:p>
     <w:p>
       <w:pPr>
@@ -17087,14 +16987,14 @@
           <w:rFonts w:cstheme="minorHAnsi"/>
         </w:rPr>
       </w:pPr>
-      <w:bookmarkStart w:id="33" w:name="_Toc74641464"/>
+      <w:bookmarkStart w:id="34" w:name="_Toc74641464"/>
       <w:r>
         <w:rPr>
           <w:rFonts w:cstheme="minorHAnsi"/>
         </w:rPr>
         <w:t>Non-Functional Requirements</w:t>
       </w:r>
-      <w:bookmarkEnd w:id="33"/>
+      <w:bookmarkEnd w:id="34"/>
     </w:p>
     <w:p>
       <w:pPr>
@@ -17103,7 +17003,7 @@
           <w:rFonts w:cstheme="minorHAnsi"/>
         </w:rPr>
       </w:pPr>
-      <w:bookmarkStart w:id="34" w:name="_Toc74641465"/>
+      <w:bookmarkStart w:id="35" w:name="_Toc74641465"/>
       <w:r>
         <w:rPr>
           <w:rFonts w:cstheme="minorHAnsi"/>
@@ -17122,7 +17022,7 @@
         </w:rPr>
         <w:t xml:space="preserve"> Framework</w:t>
       </w:r>
-      <w:bookmarkEnd w:id="34"/>
+      <w:bookmarkEnd w:id="35"/>
     </w:p>
     <w:p>
       <w:pPr>
@@ -17386,14 +17286,14 @@
           <w:rFonts w:cstheme="minorHAnsi"/>
         </w:rPr>
       </w:pPr>
-      <w:bookmarkStart w:id="35" w:name="_Toc74641466"/>
+      <w:bookmarkStart w:id="36" w:name="_Toc74641466"/>
       <w:r>
         <w:rPr>
           <w:rFonts w:cstheme="minorHAnsi"/>
         </w:rPr>
         <w:t>Usability</w:t>
       </w:r>
-      <w:bookmarkEnd w:id="35"/>
+      <w:bookmarkEnd w:id="36"/>
     </w:p>
     <w:p>
       <w:pPr>
@@ -19234,17 +19134,17 @@
         <w:rPr>
           <w:rFonts w:cstheme="minorHAnsi"/>
         </w:rPr>
-      </w:r>
-      <w:r>
-        <w:rPr>
-          <w:rFonts w:cstheme="minorHAnsi"/>
-        </w:rPr>
         <w:instrText xml:space="preserve"> \* MERGEFORMAT </w:instrText>
       </w:r>
       <w:r>
         <w:rPr>
           <w:rFonts w:cstheme="minorHAnsi"/>
         </w:rPr>
+      </w:r>
+      <w:r>
+        <w:rPr>
+          <w:rFonts w:cstheme="minorHAnsi"/>
+        </w:rPr>
         <w:fldChar w:fldCharType="separate"/>
       </w:r>
       <w:r>
@@ -19281,12 +19181,12 @@
         <w:rPr>
           <w:rFonts w:cstheme="minorHAnsi"/>
         </w:rPr>
-      </w:r>
-      <w:r>
-        <w:rPr>
-          <w:rFonts w:cstheme="minorHAnsi"/>
-        </w:rPr>
         <w:instrText xml:space="preserve"> \* MERGEFORMAT </w:instrText>
+      </w:r>
+      <w:r>
+        <w:rPr>
+          <w:rFonts w:cstheme="minorHAnsi"/>
+        </w:rPr>
       </w:r>
       <w:r>
         <w:rPr>
@@ -20095,18 +19995,18 @@
           <w:rFonts w:cstheme="minorHAnsi"/>
         </w:rPr>
       </w:pPr>
-      <w:bookmarkStart w:id="36" w:name="_Toc74641467"/>
-      <w:bookmarkStart w:id="37" w:name="_Ref74669546"/>
-      <w:bookmarkStart w:id="38" w:name="_Ref74669551"/>
+      <w:bookmarkStart w:id="37" w:name="_Toc74641467"/>
+      <w:bookmarkStart w:id="38" w:name="_Ref74669546"/>
+      <w:bookmarkStart w:id="39" w:name="_Ref74669551"/>
       <w:r>
         <w:rPr>
           <w:rFonts w:cstheme="minorHAnsi"/>
         </w:rPr>
         <w:t>Reliability</w:t>
       </w:r>
-      <w:bookmarkEnd w:id="36"/>
       <w:bookmarkEnd w:id="37"/>
       <w:bookmarkEnd w:id="38"/>
+      <w:bookmarkEnd w:id="39"/>
     </w:p>
     <w:p>
       <w:pPr>
@@ -20739,14 +20639,14 @@
           <w:rFonts w:cstheme="minorHAnsi"/>
         </w:rPr>
       </w:pPr>
-      <w:bookmarkStart w:id="39" w:name="_Toc74641468"/>
+      <w:bookmarkStart w:id="40" w:name="_Toc74641468"/>
       <w:r>
         <w:rPr>
           <w:rFonts w:cstheme="minorHAnsi"/>
         </w:rPr>
         <w:t>Performance</w:t>
       </w:r>
-      <w:bookmarkEnd w:id="39"/>
+      <w:bookmarkEnd w:id="40"/>
     </w:p>
     <w:p>
       <w:pPr>
@@ -21164,14 +21064,14 @@
           <w:rFonts w:cstheme="minorHAnsi"/>
         </w:rPr>
       </w:pPr>
-      <w:bookmarkStart w:id="40" w:name="_Toc74641469"/>
+      <w:bookmarkStart w:id="41" w:name="_Toc74641469"/>
       <w:r>
         <w:rPr>
           <w:rFonts w:cstheme="minorHAnsi"/>
         </w:rPr>
         <w:t>Supportability</w:t>
       </w:r>
-      <w:bookmarkEnd w:id="40"/>
+      <w:bookmarkEnd w:id="41"/>
     </w:p>
     <w:p>
       <w:pPr>
@@ -22166,88 +22066,30 @@
           <w:rFonts w:cstheme="minorHAnsi"/>
         </w:rPr>
       </w:pPr>
-      <w:bookmarkStart w:id="41" w:name="_Toc74641470"/>
+      <w:bookmarkStart w:id="42" w:name="_Toc74641470"/>
       <w:r>
         <w:rPr>
           <w:rFonts w:cstheme="minorHAnsi"/>
         </w:rPr>
         <w:t>Agile Approach</w:t>
-      </w:r>
-      <w:bookmarkEnd w:id="41"/>
-    </w:p>
-    <w:p>
-      <w:pPr>
-        <w:pStyle w:val="berschrift3"/>
-        <w:rPr>
-          <w:rFonts w:cstheme="minorHAnsi"/>
-        </w:rPr>
-      </w:pPr>
-      <w:bookmarkStart w:id="42" w:name="_Toc74641471"/>
-      <w:r>
-        <w:rPr>
-          <w:rFonts w:cstheme="minorHAnsi"/>
-        </w:rPr>
-        <w:t>Methodical Approach</w:t>
       </w:r>
       <w:bookmarkEnd w:id="42"/>
     </w:p>
     <w:p>
       <w:pPr>
-        <w:rPr>
-          <w:rFonts w:cstheme="minorHAnsi"/>
-        </w:rPr>
-      </w:pPr>
-      <w:r>
-        <w:rPr>
-          <w:rFonts w:cstheme="minorHAnsi"/>
-        </w:rPr>
-        <w:t>Originally proposed by Beck</w:t>
-      </w:r>
-      <w:r>
-        <w:rPr>
-          <w:rStyle w:val="Funotenzeichen"/>
-          <w:rFonts w:cstheme="minorHAnsi"/>
-        </w:rPr>
-        <w:footnoteReference w:id="9"/>
-      </w:r>
-      <w:r>
-        <w:rPr>
-          <w:rFonts w:cstheme="minorHAnsi"/>
-        </w:rPr>
-        <w:t xml:space="preserve"> in 1999 and refined by various authors, </w:t>
-      </w:r>
-      <w:r>
-        <w:rPr>
-          <w:rFonts w:cstheme="minorHAnsi"/>
-          <w:i/>
-        </w:rPr>
-        <w:t>user stories</w:t>
-      </w:r>
-      <w:r>
-        <w:rPr>
-          <w:rFonts w:cstheme="minorHAnsi"/>
-        </w:rPr>
-        <w:t xml:space="preserve"> are</w:t>
-      </w:r>
-      <w:r>
-        <w:rPr>
-          <w:rFonts w:cstheme="minorHAnsi"/>
-        </w:rPr>
-        <w:t xml:space="preserve"> natural-language approach to expressing requirements from the point of view of a specific user of the system. User stories are kept in a </w:t>
-      </w:r>
-      <w:r>
-        <w:rPr>
-          <w:rFonts w:cstheme="minorHAnsi"/>
-          <w:i/>
-        </w:rPr>
-        <w:t>backlog</w:t>
-      </w:r>
-      <w:r>
-        <w:rPr>
-          <w:rFonts w:cstheme="minorHAnsi"/>
-        </w:rPr>
-        <w:t xml:space="preserve"> in order of priority.</w:t>
-      </w:r>
+        <w:pStyle w:val="berschrift3"/>
+        <w:rPr>
+          <w:rFonts w:cstheme="minorHAnsi"/>
+        </w:rPr>
+      </w:pPr>
+      <w:bookmarkStart w:id="43" w:name="_Toc74641471"/>
+      <w:r>
+        <w:rPr>
+          <w:rFonts w:cstheme="minorHAnsi"/>
+        </w:rPr>
+        <w:t>Methodical Approach</w:t>
+      </w:r>
+      <w:bookmarkEnd w:id="43"/>
     </w:p>
     <w:p>
       <w:pPr>
@@ -22259,65 +22101,52 @@
         <w:rPr>
           <w:rFonts w:cstheme="minorHAnsi"/>
         </w:rPr>
-        <w:t>Patton</w:t>
+        <w:t>Originally proposed by Beck</w:t>
       </w:r>
       <w:r>
         <w:rPr>
           <w:rStyle w:val="Funotenzeichen"/>
           <w:rFonts w:cstheme="minorHAnsi"/>
         </w:rPr>
-        <w:footnoteReference w:id="10"/>
-      </w:r>
-      <w:r>
-        <w:rPr>
-          <w:rFonts w:cstheme="minorHAnsi"/>
-        </w:rPr>
-        <w:t xml:space="preserve"> has criticized</w:t>
-      </w:r>
-      <w:r>
-        <w:rPr>
-          <w:rFonts w:cstheme="minorHAnsi"/>
-        </w:rPr>
-        <w:t xml:space="preserve"> that backlogs, like all requirements documents, tend to be flat lists and has instead proposed the </w:t>
+        <w:footnoteReference w:id="9"/>
+      </w:r>
+      <w:r>
+        <w:rPr>
+          <w:rFonts w:cstheme="minorHAnsi"/>
+        </w:rPr>
+        <w:t xml:space="preserve"> in 1999 and refined by various authors, </w:t>
       </w:r>
       <w:r>
         <w:rPr>
           <w:rFonts w:cstheme="minorHAnsi"/>
           <w:i/>
         </w:rPr>
-        <w:t>user story map</w:t>
-      </w:r>
-      <w:r>
-        <w:rPr>
-          <w:rFonts w:cstheme="minorHAnsi"/>
-        </w:rPr>
-        <w:t xml:space="preserve"> as a way of structuring requirements. A user story map is a hierarchical collection of requirements that are derived from </w:t>
+        <w:t>user stories</w:t>
+      </w:r>
+      <w:r>
+        <w:rPr>
+          <w:rFonts w:cstheme="minorHAnsi"/>
+        </w:rPr>
+        <w:t xml:space="preserve"> are</w:t>
+      </w:r>
+      <w:r>
+        <w:rPr>
+          <w:rFonts w:cstheme="minorHAnsi"/>
+        </w:rPr>
+        <w:t xml:space="preserve"> natural-language approach to expressing requirements from the point of view of a specific user of the system. User stories are kept in a </w:t>
       </w:r>
       <w:r>
         <w:rPr>
           <w:rFonts w:cstheme="minorHAnsi"/>
           <w:i/>
         </w:rPr>
-        <w:t xml:space="preserve">user activities. </w:t>
-      </w:r>
-      <w:r>
-        <w:rPr>
-          <w:rFonts w:cstheme="minorHAnsi"/>
-        </w:rPr>
-        <w:t xml:space="preserve">User activities describe objectives that a user may have and can be further broken down into </w:t>
-      </w:r>
-      <w:r>
-        <w:rPr>
-          <w:rFonts w:cstheme="minorHAnsi"/>
-          <w:i/>
-        </w:rPr>
-        <w:t>user stories.</w:t>
-      </w:r>
-      <w:r>
-        <w:rPr>
-          <w:rFonts w:cstheme="minorHAnsi"/>
-        </w:rPr>
-        <w:t xml:space="preserve"> </w:t>
+        <w:t>backlog</w:t>
+      </w:r>
+      <w:r>
+        <w:rPr>
+          <w:rFonts w:cstheme="minorHAnsi"/>
+        </w:rPr>
+        <w:t xml:space="preserve"> in order of priority.</w:t>
       </w:r>
     </w:p>
     <w:p>
@@ -22330,20 +22159,65 @@
         <w:rPr>
           <w:rFonts w:cstheme="minorHAnsi"/>
         </w:rPr>
-        <w:t xml:space="preserve">Patton further argues that each system has a number of requirements which are so essential that not the system cannot function if they are missing – the </w:t>
+        <w:t>Patton</w:t>
+      </w:r>
+      <w:r>
+        <w:rPr>
+          <w:rStyle w:val="Funotenzeichen"/>
+          <w:rFonts w:cstheme="minorHAnsi"/>
+        </w:rPr>
+        <w:footnoteReference w:id="10"/>
+      </w:r>
+      <w:r>
+        <w:rPr>
+          <w:rFonts w:cstheme="minorHAnsi"/>
+        </w:rPr>
+        <w:t xml:space="preserve"> has criticized</w:t>
+      </w:r>
+      <w:r>
+        <w:rPr>
+          <w:rFonts w:cstheme="minorHAnsi"/>
+        </w:rPr>
+        <w:t xml:space="preserve"> that backlogs, like all requirements documents, tend to be flat lists and has instead proposed the </w:t>
       </w:r>
       <w:r>
         <w:rPr>
           <w:rFonts w:cstheme="minorHAnsi"/>
           <w:i/>
         </w:rPr>
-        <w:t>backbone</w:t>
-      </w:r>
-      <w:r>
-        <w:rPr>
-          <w:rFonts w:cstheme="minorHAnsi"/>
-        </w:rPr>
-        <w:t>. Because missing just one of the requirements from the backbone renders the system unusable, these requirements cannot be further prioritized.</w:t>
+        <w:t>user story map</w:t>
+      </w:r>
+      <w:r>
+        <w:rPr>
+          <w:rFonts w:cstheme="minorHAnsi"/>
+        </w:rPr>
+        <w:t xml:space="preserve"> as a way of structuring requirements. A user story map is a hierarchical collection of requirements that are derived from </w:t>
+      </w:r>
+      <w:r>
+        <w:rPr>
+          <w:rFonts w:cstheme="minorHAnsi"/>
+          <w:i/>
+        </w:rPr>
+        <w:t xml:space="preserve">user activities. </w:t>
+      </w:r>
+      <w:r>
+        <w:rPr>
+          <w:rFonts w:cstheme="minorHAnsi"/>
+        </w:rPr>
+        <w:t xml:space="preserve">User activities describe objectives that a user may have and can be further broken down into </w:t>
+      </w:r>
+      <w:r>
+        <w:rPr>
+          <w:rFonts w:cstheme="minorHAnsi"/>
+          <w:i/>
+        </w:rPr>
+        <w:t>user stories.</w:t>
+      </w:r>
+      <w:r>
+        <w:rPr>
+          <w:rFonts w:cstheme="minorHAnsi"/>
+        </w:rPr>
+        <w:t xml:space="preserve"> </w:t>
       </w:r>
     </w:p>
     <w:p>
@@ -22356,6 +22230,32 @@
         <w:rPr>
           <w:rFonts w:cstheme="minorHAnsi"/>
         </w:rPr>
+        <w:t xml:space="preserve">Patton further argues that each system has a number of requirements which are so essential that not the system cannot function if they are missing – the </w:t>
+      </w:r>
+      <w:r>
+        <w:rPr>
+          <w:rFonts w:cstheme="minorHAnsi"/>
+          <w:i/>
+        </w:rPr>
+        <w:t>backbone</w:t>
+      </w:r>
+      <w:r>
+        <w:rPr>
+          <w:rFonts w:cstheme="minorHAnsi"/>
+        </w:rPr>
+        <w:t>. Because missing just one of the requirements from the backbone renders the system unusable, these requirements cannot be further prioritized.</w:t>
+      </w:r>
+    </w:p>
+    <w:p>
+      <w:pPr>
+        <w:rPr>
+          <w:rFonts w:cstheme="minorHAnsi"/>
+        </w:rPr>
+      </w:pPr>
+      <w:r>
+        <w:rPr>
+          <w:rFonts w:cstheme="minorHAnsi"/>
+        </w:rPr>
         <w:t xml:space="preserve">The backbone can be decomposed into smaller user stories however, some of which may be more critical than others. </w:t>
       </w:r>
       <w:r>
@@ -22393,12 +22293,12 @@
         <w:rPr>
           <w:rFonts w:cstheme="minorHAnsi"/>
         </w:rPr>
-      </w:r>
-      <w:r>
-        <w:rPr>
-          <w:rFonts w:cstheme="minorHAnsi"/>
-        </w:rPr>
         <w:instrText xml:space="preserve"> \* MERGEFORMAT </w:instrText>
+      </w:r>
+      <w:r>
+        <w:rPr>
+          <w:rFonts w:cstheme="minorHAnsi"/>
+        </w:rPr>
       </w:r>
       <w:r>
         <w:rPr>
@@ -22530,8 +22430,8 @@
           <w:szCs w:val="22"/>
         </w:rPr>
       </w:pPr>
-      <w:bookmarkStart w:id="43" w:name="_Ref73544356"/>
-      <w:bookmarkStart w:id="44" w:name="_Toc74641480"/>
+      <w:bookmarkStart w:id="44" w:name="_Ref73544356"/>
+      <w:bookmarkStart w:id="45" w:name="_Toc74641480"/>
       <w:r>
         <w:rPr>
           <w:rFonts w:cstheme="minorHAnsi"/>
@@ -22581,7 +22481,7 @@
         </w:rPr>
         <w:fldChar w:fldCharType="end"/>
       </w:r>
-      <w:bookmarkEnd w:id="43"/>
+      <w:bookmarkEnd w:id="44"/>
       <w:r>
         <w:rPr>
           <w:rFonts w:cstheme="minorHAnsi"/>
@@ -22623,7 +22523,7 @@
         </w:rPr>
         <w:t>).</w:t>
       </w:r>
-      <w:bookmarkEnd w:id="44"/>
+      <w:bookmarkEnd w:id="45"/>
     </w:p>
     <w:p>
       <w:pPr>
@@ -22665,12 +22565,12 @@
         <w:rPr>
           <w:rFonts w:cstheme="minorHAnsi"/>
         </w:rPr>
-      </w:r>
-      <w:r>
-        <w:rPr>
-          <w:rFonts w:cstheme="minorHAnsi"/>
-        </w:rPr>
         <w:instrText xml:space="preserve"> \* MERGEFORMAT </w:instrText>
+      </w:r>
+      <w:r>
+        <w:rPr>
+          <w:rFonts w:cstheme="minorHAnsi"/>
+        </w:rPr>
       </w:r>
       <w:r>
         <w:rPr>
@@ -22781,8 +22681,8 @@
           <w:szCs w:val="22"/>
         </w:rPr>
       </w:pPr>
-      <w:bookmarkStart w:id="45" w:name="_Ref73544796"/>
-      <w:bookmarkStart w:id="46" w:name="_Toc74641481"/>
+      <w:bookmarkStart w:id="46" w:name="_Ref73544796"/>
+      <w:bookmarkStart w:id="47" w:name="_Toc74641481"/>
       <w:r>
         <w:rPr>
           <w:rFonts w:cstheme="minorHAnsi"/>
@@ -22832,7 +22732,7 @@
         </w:rPr>
         <w:fldChar w:fldCharType="end"/>
       </w:r>
-      <w:bookmarkEnd w:id="45"/>
+      <w:bookmarkEnd w:id="46"/>
       <w:r>
         <w:rPr>
           <w:rFonts w:cstheme="minorHAnsi"/>
@@ -22891,144 +22791,24 @@
           <w:szCs w:val="22"/>
         </w:rPr>
         <w:t>).</w:t>
-      </w:r>
-      <w:bookmarkEnd w:id="46"/>
-    </w:p>
-    <w:p>
-      <w:pPr>
-        <w:pStyle w:val="berschrift3"/>
-        <w:rPr>
-          <w:rFonts w:cstheme="minorHAnsi"/>
-        </w:rPr>
-      </w:pPr>
-      <w:bookmarkStart w:id="47" w:name="_Toc74641472"/>
-      <w:r>
-        <w:rPr>
-          <w:rFonts w:cstheme="minorHAnsi"/>
-        </w:rPr>
-        <w:t>User Story Map</w:t>
       </w:r>
       <w:bookmarkEnd w:id="47"/>
     </w:p>
     <w:p>
       <w:pPr>
-        <w:rPr>
-          <w:rFonts w:cstheme="minorHAnsi"/>
-        </w:rPr>
-      </w:pPr>
-      <w:r>
-        <w:rPr>
-          <w:rFonts w:cstheme="minorHAnsi"/>
-        </w:rPr>
-        <w:fldChar w:fldCharType="begin"/>
-      </w:r>
-      <w:r>
-        <w:rPr>
-          <w:rFonts w:cstheme="minorHAnsi"/>
-        </w:rPr>
-        <w:instrText xml:space="preserve"> REF _Ref73909736 \h </w:instrText>
-      </w:r>
-      <w:r>
-        <w:rPr>
-          <w:rFonts w:cstheme="minorHAnsi"/>
-        </w:rPr>
-      </w:r>
-      <w:r>
-        <w:rPr>
-          <w:rFonts w:cstheme="minorHAnsi"/>
-        </w:rPr>
-        <w:instrText xml:space="preserve"> \* MERGEFORMAT </w:instrText>
-      </w:r>
-      <w:r>
-        <w:rPr>
-          <w:rFonts w:cstheme="minorHAnsi"/>
-        </w:rPr>
-        <w:fldChar w:fldCharType="separate"/>
-      </w:r>
-      <w:r>
-        <w:rPr>
-          <w:rFonts w:cstheme="minorHAnsi"/>
-        </w:rPr>
-        <w:t xml:space="preserve">Figure </w:t>
-      </w:r>
-      <w:r>
-        <w:rPr>
-          <w:rFonts w:cstheme="minorHAnsi"/>
-          <w:noProof/>
-        </w:rPr>
-        <w:t>8</w:t>
-      </w:r>
-      <w:r>
-        <w:rPr>
-          <w:rFonts w:cstheme="minorHAnsi"/>
-        </w:rPr>
-        <w:fldChar w:fldCharType="end"/>
-      </w:r>
-      <w:r>
-        <w:rPr>
-          <w:rFonts w:cstheme="minorHAnsi"/>
-        </w:rPr>
-        <w:t xml:space="preserve"> depicts how the requirements outlined in chapter 4 might be structured in a user story map. The blue boxes describe user activities, sometimes called epics or user journeys. The yellow boxes are the backbone of the system and consist of comparatively large user stories that are necessary for using the system. The white boxes are the smaller-scale user stories that</w:t>
-      </w:r>
-      <w:r>
-        <w:rPr>
-          <w:rFonts w:cstheme="minorHAnsi"/>
-        </w:rPr>
-        <w:t xml:space="preserve"> collectively form the backbone. The walking skeleton is called </w:t>
-      </w:r>
-      <w:r>
-        <w:rPr>
-          <w:rFonts w:cstheme="minorHAnsi"/>
-          <w:i/>
-        </w:rPr>
-        <w:t xml:space="preserve">MVP (Minimum Viable Product) </w:t>
-      </w:r>
-      <w:r>
-        <w:rPr>
-          <w:rFonts w:cstheme="minorHAnsi"/>
-        </w:rPr>
-        <w:t>in this map – these are all of the user stories that are strictly required for essential use of the system.</w:t>
-      </w:r>
-      <w:r>
-        <w:rPr>
-          <w:rFonts w:cstheme="minorHAnsi"/>
-        </w:rPr>
-        <w:t xml:space="preserve"> </w:t>
-      </w:r>
-      <w:proofErr w:type="spellStart"/>
-      <w:r>
-        <w:rPr>
-          <w:rFonts w:cstheme="minorHAnsi"/>
-        </w:rPr>
-        <w:t>Cagan</w:t>
-      </w:r>
-      <w:proofErr w:type="spellEnd"/>
-      <w:r>
-        <w:rPr>
-          <w:rFonts w:cstheme="minorHAnsi"/>
-        </w:rPr>
-        <w:t xml:space="preserve"> claims that because the walking skeleton is intended as more of a tool for validation and testing rather than productive use, the term </w:t>
-      </w:r>
-      <w:r>
-        <w:rPr>
-          <w:rFonts w:cstheme="minorHAnsi"/>
-          <w:i/>
-        </w:rPr>
-        <w:t>minimum viable prototype</w:t>
-      </w:r>
-      <w:r>
-        <w:rPr>
-          <w:rFonts w:cstheme="minorHAnsi"/>
-        </w:rPr>
-        <w:t xml:space="preserve"> may be more adequate.</w:t>
-      </w:r>
-      <w:r>
-        <w:rPr>
-          <w:rStyle w:val="Funotenzeichen"/>
-          <w:rFonts w:cstheme="minorHAnsi"/>
-        </w:rPr>
-        <w:footnoteReference w:id="13"/>
-      </w:r>
+        <w:pStyle w:val="berschrift3"/>
+        <w:rPr>
+          <w:rFonts w:cstheme="minorHAnsi"/>
+        </w:rPr>
+      </w:pPr>
+      <w:bookmarkStart w:id="48" w:name="_Toc74641472"/>
+      <w:r>
+        <w:rPr>
+          <w:rFonts w:cstheme="minorHAnsi"/>
+        </w:rPr>
+        <w:t>User Story Map</w:t>
+      </w:r>
+      <w:bookmarkEnd w:id="48"/>
     </w:p>
     <w:p>
       <w:pPr>
@@ -23040,9 +22820,129 @@
         <w:rPr>
           <w:rFonts w:cstheme="minorHAnsi"/>
         </w:rPr>
+        <w:fldChar w:fldCharType="begin"/>
+      </w:r>
+      <w:r>
+        <w:rPr>
+          <w:rFonts w:cstheme="minorHAnsi"/>
+        </w:rPr>
+        <w:instrText xml:space="preserve"> REF _Ref73909736 \h </w:instrText>
+      </w:r>
+      <w:r>
+        <w:rPr>
+          <w:rFonts w:cstheme="minorHAnsi"/>
+        </w:rPr>
+        <w:instrText xml:space="preserve"> \* MERGEFORMAT </w:instrText>
+      </w:r>
+      <w:r>
+        <w:rPr>
+          <w:rFonts w:cstheme="minorHAnsi"/>
+        </w:rPr>
+      </w:r>
+      <w:r>
+        <w:rPr>
+          <w:rFonts w:cstheme="minorHAnsi"/>
+        </w:rPr>
+        <w:fldChar w:fldCharType="separate"/>
+      </w:r>
+      <w:r>
+        <w:rPr>
+          <w:rFonts w:cstheme="minorHAnsi"/>
+        </w:rPr>
+        <w:t xml:space="preserve">Figure </w:t>
+      </w:r>
+      <w:r>
+        <w:rPr>
+          <w:rFonts w:cstheme="minorHAnsi"/>
+          <w:noProof/>
+        </w:rPr>
+        <w:t>8</w:t>
+      </w:r>
+      <w:r>
+        <w:rPr>
+          <w:rFonts w:cstheme="minorHAnsi"/>
+        </w:rPr>
+        <w:fldChar w:fldCharType="end"/>
+      </w:r>
+      <w:r>
+        <w:rPr>
+          <w:rFonts w:cstheme="minorHAnsi"/>
+        </w:rPr>
+        <w:t xml:space="preserve"> depicts how the requirements outlined in chapter 4 might be structured in a user story map. The blue boxes describe user activities, sometimes called epics or user journeys. The yellow boxes are the backbone of the system and consist of comparatively large user stories that are necessary for using the system. The white boxes are the smaller-scale user stories that</w:t>
+      </w:r>
+      <w:r>
+        <w:rPr>
+          <w:rFonts w:cstheme="minorHAnsi"/>
+        </w:rPr>
+        <w:t xml:space="preserve"> collectively form the backbone. The walking skeleton is called </w:t>
+      </w:r>
+      <w:r>
+        <w:rPr>
+          <w:rFonts w:cstheme="minorHAnsi"/>
+          <w:i/>
+        </w:rPr>
+        <w:t xml:space="preserve">MVP (Minimum Viable Product) </w:t>
+      </w:r>
+      <w:r>
+        <w:rPr>
+          <w:rFonts w:cstheme="minorHAnsi"/>
+        </w:rPr>
+        <w:t>in this map – these are all of the user stories that are strictly required for essential use of the system.</w:t>
+      </w:r>
+      <w:r>
+        <w:rPr>
+          <w:rFonts w:cstheme="minorHAnsi"/>
+        </w:rPr>
+        <w:t xml:space="preserve"> </w:t>
+      </w:r>
+      <w:proofErr w:type="spellStart"/>
+      <w:r>
+        <w:rPr>
+          <w:rFonts w:cstheme="minorHAnsi"/>
+        </w:rPr>
+        <w:t>Cagan</w:t>
+      </w:r>
+      <w:proofErr w:type="spellEnd"/>
+      <w:r>
+        <w:rPr>
+          <w:rFonts w:cstheme="minorHAnsi"/>
+        </w:rPr>
+        <w:t xml:space="preserve"> claims that because the walking skeleton is intended as more of a tool for validation and testing rather than productive use, the term </w:t>
+      </w:r>
+      <w:r>
+        <w:rPr>
+          <w:rFonts w:cstheme="minorHAnsi"/>
+          <w:i/>
+        </w:rPr>
+        <w:t>minimum viable prototype</w:t>
+      </w:r>
+      <w:r>
+        <w:rPr>
+          <w:rFonts w:cstheme="minorHAnsi"/>
+        </w:rPr>
+        <w:t xml:space="preserve"> may be more adequate.</w:t>
+      </w:r>
+      <w:r>
+        <w:rPr>
+          <w:rStyle w:val="Funotenzeichen"/>
+          <w:rFonts w:cstheme="minorHAnsi"/>
+        </w:rPr>
+        <w:footnoteReference w:id="13"/>
+      </w:r>
+    </w:p>
+    <w:p>
+      <w:pPr>
+        <w:rPr>
+          <w:rFonts w:cstheme="minorHAnsi"/>
+        </w:rPr>
+      </w:pPr>
+      <w:r>
+        <w:rPr>
+          <w:rFonts w:cstheme="minorHAnsi"/>
+        </w:rPr>
         <w:lastRenderedPageBreak/>
         <w:pict>
-          <v:shape id="_x0000_i1028" type="#_x0000_t75" style="width:426.4pt;height:443.9pt">
+          <v:shape id="_x0000_i1028" type="#_x0000_t75" style="width:426.15pt;height:443.7pt">
             <v:imagedata r:id="rId15" o:title="Guidemap(1)"/>
           </v:shape>
         </w:pict>
@@ -23057,8 +22957,8 @@
           <w:szCs w:val="22"/>
         </w:rPr>
       </w:pPr>
-      <w:bookmarkStart w:id="48" w:name="_Ref73909736"/>
-      <w:bookmarkStart w:id="49" w:name="_Toc74641482"/>
+      <w:bookmarkStart w:id="49" w:name="_Ref73909736"/>
+      <w:bookmarkStart w:id="50" w:name="_Toc74641482"/>
       <w:r>
         <w:rPr>
           <w:rFonts w:cstheme="minorHAnsi"/>
@@ -23108,7 +23008,7 @@
         </w:rPr>
         <w:fldChar w:fldCharType="end"/>
       </w:r>
-      <w:bookmarkEnd w:id="48"/>
+      <w:bookmarkEnd w:id="49"/>
       <w:r>
         <w:rPr>
           <w:rFonts w:cstheme="minorHAnsi"/>
@@ -23116,102 +23016,6 @@
           <w:szCs w:val="22"/>
         </w:rPr>
         <w:t>: The user story map of the planned system (source: own work).</w:t>
-      </w:r>
-      <w:bookmarkEnd w:id="49"/>
-    </w:p>
-    <w:p>
-      <w:pPr>
-        <w:rPr>
-          <w:rFonts w:cstheme="minorHAnsi"/>
-        </w:rPr>
-      </w:pPr>
-      <w:r>
-        <w:rPr>
-          <w:rFonts w:cstheme="minorHAnsi"/>
-        </w:rPr>
-        <w:t xml:space="preserve">As is apparent from </w:t>
-      </w:r>
-      <w:r>
-        <w:rPr>
-          <w:rFonts w:cstheme="minorHAnsi"/>
-        </w:rPr>
-        <w:fldChar w:fldCharType="begin"/>
-      </w:r>
-      <w:r>
-        <w:rPr>
-          <w:rFonts w:cstheme="minorHAnsi"/>
-        </w:rPr>
-        <w:instrText xml:space="preserve"> REF _Ref73909736 \h </w:instrText>
-      </w:r>
-      <w:r>
-        <w:rPr>
-          <w:rFonts w:cstheme="minorHAnsi"/>
-        </w:rPr>
-      </w:r>
-      <w:r>
-        <w:rPr>
-          <w:rFonts w:cstheme="minorHAnsi"/>
-        </w:rPr>
-        <w:instrText xml:space="preserve"> \* MERGEFORMAT </w:instrText>
-      </w:r>
-      <w:r>
-        <w:rPr>
-          <w:rFonts w:cstheme="minorHAnsi"/>
-        </w:rPr>
-        <w:fldChar w:fldCharType="separate"/>
-      </w:r>
-      <w:r>
-        <w:rPr>
-          <w:rFonts w:cstheme="minorHAnsi"/>
-        </w:rPr>
-        <w:t xml:space="preserve">Figure </w:t>
-      </w:r>
-      <w:r>
-        <w:rPr>
-          <w:rFonts w:cstheme="minorHAnsi"/>
-          <w:noProof/>
-        </w:rPr>
-        <w:t>8</w:t>
-      </w:r>
-      <w:r>
-        <w:rPr>
-          <w:rFonts w:cstheme="minorHAnsi"/>
-        </w:rPr>
-        <w:fldChar w:fldCharType="end"/>
-      </w:r>
-      <w:r>
-        <w:rPr>
-          <w:rFonts w:cstheme="minorHAnsi"/>
-        </w:rPr>
-        <w:t>, the user journeys “Play Collaborative Game”, “Facilitate Collaborative Game”, “Create Learning Scenarios”, “Manage Learning Scenarios” and “Continuous Feedback” must be completed to at least some extent for the release of the MVP.</w:t>
-      </w:r>
-    </w:p>
-    <w:p>
-      <w:pPr>
-        <w:rPr>
-          <w:rFonts w:cstheme="minorHAnsi"/>
-        </w:rPr>
-      </w:pPr>
-      <w:r>
-        <w:rPr>
-          <w:rFonts w:cstheme="minorHAnsi"/>
-        </w:rPr>
-        <w:t xml:space="preserve">The status of each of the user stories is provided by the colored line at the left. The blue line for “Solve Inject”, “Join Game” and “Create Game” indicate that these stories are currently in progress, whereas grey lines represent user stories that are still open. </w:t>
-      </w:r>
-    </w:p>
-    <w:p>
-      <w:pPr>
-        <w:pStyle w:val="berschrift3"/>
-        <w:rPr>
-          <w:rFonts w:cstheme="minorHAnsi"/>
-        </w:rPr>
-      </w:pPr>
-      <w:bookmarkStart w:id="50" w:name="_Toc74641473"/>
-      <w:r>
-        <w:rPr>
-          <w:rFonts w:cstheme="minorHAnsi"/>
-        </w:rPr>
-        <w:t>Detailed Descriptions of the User Stories</w:t>
       </w:r>
       <w:bookmarkEnd w:id="50"/>
     </w:p>
@@ -23225,13 +23029,7 @@
         <w:rPr>
           <w:rFonts w:cstheme="minorHAnsi"/>
         </w:rPr>
-        <w:t xml:space="preserve">A user story map provides an excellent overview over the existing requirements and their priority with respect to the entire project. Nonetheless, </w:t>
-      </w:r>
-      <w:r>
-        <w:rPr>
-          <w:rFonts w:cstheme="minorHAnsi"/>
-        </w:rPr>
-        <w:t xml:space="preserve">more information is required to enable actual implementation and testing of these user stories. Therefore, the user stories shown in </w:t>
+        <w:t xml:space="preserve">As is apparent from </w:t>
       </w:r>
       <w:r>
         <w:rPr>
@@ -23249,17 +23047,17 @@
         <w:rPr>
           <w:rFonts w:cstheme="minorHAnsi"/>
         </w:rPr>
-      </w:r>
-      <w:r>
-        <w:rPr>
-          <w:rFonts w:cstheme="minorHAnsi"/>
-        </w:rPr>
         <w:instrText xml:space="preserve"> \* MERGEFORMAT </w:instrText>
       </w:r>
       <w:r>
         <w:rPr>
           <w:rFonts w:cstheme="minorHAnsi"/>
         </w:rPr>
+      </w:r>
+      <w:r>
+        <w:rPr>
+          <w:rFonts w:cstheme="minorHAnsi"/>
+        </w:rPr>
         <w:fldChar w:fldCharType="separate"/>
       </w:r>
       <w:r>
@@ -23285,34 +23083,7 @@
         <w:rPr>
           <w:rFonts w:cstheme="minorHAnsi"/>
         </w:rPr>
-        <w:t xml:space="preserve"> will be described in more detail in this chapter. The user stories follow the </w:t>
-      </w:r>
-      <w:proofErr w:type="spellStart"/>
-      <w:r>
-        <w:rPr>
-          <w:rFonts w:cstheme="minorHAnsi"/>
-        </w:rPr>
-        <w:t>Connextra</w:t>
-      </w:r>
-      <w:proofErr w:type="spellEnd"/>
-      <w:r>
-        <w:rPr>
-          <w:rFonts w:cstheme="minorHAnsi"/>
-        </w:rPr>
-        <w:t xml:space="preserve"> Template</w:t>
-      </w:r>
-      <w:r>
-        <w:rPr>
-          <w:rStyle w:val="Funotenzeichen"/>
-          <w:rFonts w:cstheme="minorHAnsi"/>
-        </w:rPr>
-        <w:footnoteReference w:id="14"/>
-      </w:r>
-      <w:r>
-        <w:rPr>
-          <w:rFonts w:cstheme="minorHAnsi"/>
-        </w:rPr>
-        <w:t>.</w:t>
+        <w:t>, the user journeys “Play Collaborative Game”, “Facilitate Collaborative Game”, “Create Learning Scenarios”, “Manage Learning Scenarios” and “Continuous Feedback” must be completed to at least some extent for the release of the MVP.</w:t>
       </w:r>
     </w:p>
     <w:p>
@@ -23325,6 +23096,135 @@
         <w:rPr>
           <w:rFonts w:cstheme="minorHAnsi"/>
         </w:rPr>
+        <w:t xml:space="preserve">The status of each of the user stories is provided by the colored line at the left. The blue line for “Solve Inject”, “Join Game” and “Create Game” indicate that these stories are currently in progress, whereas grey lines represent user stories that are still open. </w:t>
+      </w:r>
+    </w:p>
+    <w:p>
+      <w:pPr>
+        <w:pStyle w:val="berschrift3"/>
+        <w:rPr>
+          <w:rFonts w:cstheme="minorHAnsi"/>
+        </w:rPr>
+      </w:pPr>
+      <w:bookmarkStart w:id="51" w:name="_Toc74641473"/>
+      <w:r>
+        <w:rPr>
+          <w:rFonts w:cstheme="minorHAnsi"/>
+        </w:rPr>
+        <w:t>Detailed Descriptions of the User Stories</w:t>
+      </w:r>
+      <w:bookmarkEnd w:id="51"/>
+    </w:p>
+    <w:p>
+      <w:pPr>
+        <w:rPr>
+          <w:rFonts w:cstheme="minorHAnsi"/>
+        </w:rPr>
+      </w:pPr>
+      <w:r>
+        <w:rPr>
+          <w:rFonts w:cstheme="minorHAnsi"/>
+        </w:rPr>
+        <w:t xml:space="preserve">A user story map provides an excellent overview over the existing requirements and their priority with respect to the entire project. Nonetheless, </w:t>
+      </w:r>
+      <w:r>
+        <w:rPr>
+          <w:rFonts w:cstheme="minorHAnsi"/>
+        </w:rPr>
+        <w:t xml:space="preserve">more information is required to enable actual implementation and testing of these user stories. Therefore, the user stories shown in </w:t>
+      </w:r>
+      <w:r>
+        <w:rPr>
+          <w:rFonts w:cstheme="minorHAnsi"/>
+        </w:rPr>
+        <w:fldChar w:fldCharType="begin"/>
+      </w:r>
+      <w:r>
+        <w:rPr>
+          <w:rFonts w:cstheme="minorHAnsi"/>
+        </w:rPr>
+        <w:instrText xml:space="preserve"> REF _Ref73909736 \h </w:instrText>
+      </w:r>
+      <w:r>
+        <w:rPr>
+          <w:rFonts w:cstheme="minorHAnsi"/>
+        </w:rPr>
+        <w:instrText xml:space="preserve"> \* MERGEFORMAT </w:instrText>
+      </w:r>
+      <w:r>
+        <w:rPr>
+          <w:rFonts w:cstheme="minorHAnsi"/>
+        </w:rPr>
+      </w:r>
+      <w:r>
+        <w:rPr>
+          <w:rFonts w:cstheme="minorHAnsi"/>
+        </w:rPr>
+        <w:fldChar w:fldCharType="separate"/>
+      </w:r>
+      <w:r>
+        <w:rPr>
+          <w:rFonts w:cstheme="minorHAnsi"/>
+        </w:rPr>
+        <w:t xml:space="preserve">Figure </w:t>
+      </w:r>
+      <w:r>
+        <w:rPr>
+          <w:rFonts w:cstheme="minorHAnsi"/>
+          <w:noProof/>
+        </w:rPr>
+        <w:t>8</w:t>
+      </w:r>
+      <w:r>
+        <w:rPr>
+          <w:rFonts w:cstheme="minorHAnsi"/>
+        </w:rPr>
+        <w:fldChar w:fldCharType="end"/>
+      </w:r>
+      <w:r>
+        <w:rPr>
+          <w:rFonts w:cstheme="minorHAnsi"/>
+        </w:rPr>
+        <w:t xml:space="preserve"> will be described in more detail in this chapter. The user stories follow the </w:t>
+      </w:r>
+      <w:proofErr w:type="spellStart"/>
+      <w:r>
+        <w:rPr>
+          <w:rFonts w:cstheme="minorHAnsi"/>
+        </w:rPr>
+        <w:t>Connextra</w:t>
+      </w:r>
+      <w:proofErr w:type="spellEnd"/>
+      <w:r>
+        <w:rPr>
+          <w:rFonts w:cstheme="minorHAnsi"/>
+        </w:rPr>
+        <w:t xml:space="preserve"> Template</w:t>
+      </w:r>
+      <w:r>
+        <w:rPr>
+          <w:rStyle w:val="Funotenzeichen"/>
+          <w:rFonts w:cstheme="minorHAnsi"/>
+        </w:rPr>
+        <w:footnoteReference w:id="14"/>
+      </w:r>
+      <w:r>
+        <w:rPr>
+          <w:rFonts w:cstheme="minorHAnsi"/>
+        </w:rPr>
+        <w:t>.</w:t>
+      </w:r>
+    </w:p>
+    <w:p>
+      <w:pPr>
+        <w:rPr>
+          <w:rFonts w:cstheme="minorHAnsi"/>
+        </w:rPr>
+      </w:pPr>
+      <w:r>
+        <w:rPr>
+          <w:rFonts w:cstheme="minorHAnsi"/>
+        </w:rPr>
         <w:lastRenderedPageBreak/>
         <w:fldChar w:fldCharType="begin"/>
       </w:r>
@@ -23338,12 +23238,12 @@
         <w:rPr>
           <w:rFonts w:cstheme="minorHAnsi"/>
         </w:rPr>
-      </w:r>
-      <w:r>
-        <w:rPr>
-          <w:rFonts w:cstheme="minorHAnsi"/>
-        </w:rPr>
         <w:instrText xml:space="preserve"> \* MERGEFORMAT </w:instrText>
+      </w:r>
+      <w:r>
+        <w:rPr>
+          <w:rFonts w:cstheme="minorHAnsi"/>
+        </w:rPr>
       </w:r>
       <w:r>
         <w:rPr>
@@ -23522,8 +23422,8 @@
           <w:szCs w:val="22"/>
         </w:rPr>
       </w:pPr>
-      <w:bookmarkStart w:id="51" w:name="_Ref73910579"/>
-      <w:bookmarkStart w:id="52" w:name="_Toc74641483"/>
+      <w:bookmarkStart w:id="52" w:name="_Ref73910579"/>
+      <w:bookmarkStart w:id="53" w:name="_Toc74641483"/>
       <w:r>
         <w:rPr>
           <w:rFonts w:cstheme="minorHAnsi"/>
@@ -23573,7 +23473,7 @@
         </w:rPr>
         <w:fldChar w:fldCharType="end"/>
       </w:r>
-      <w:bookmarkEnd w:id="51"/>
+      <w:bookmarkEnd w:id="52"/>
       <w:r>
         <w:rPr>
           <w:rFonts w:cstheme="minorHAnsi"/>
@@ -23598,7 +23498,7 @@
         </w:rPr>
         <w:t xml:space="preserve"> Inject".</w:t>
       </w:r>
-      <w:bookmarkEnd w:id="52"/>
+      <w:bookmarkEnd w:id="53"/>
     </w:p>
     <w:p>
       <w:pPr>
@@ -23665,7 +23565,7 @@
           <w:szCs w:val="22"/>
         </w:rPr>
       </w:pPr>
-      <w:bookmarkStart w:id="53" w:name="_Toc74641484"/>
+      <w:bookmarkStart w:id="54" w:name="_Toc74641484"/>
       <w:r>
         <w:rPr>
           <w:rFonts w:cstheme="minorHAnsi"/>
@@ -23723,7 +23623,7 @@
         </w:rPr>
         <w:t>:  The user story "Solve Choice Inject"</w:t>
       </w:r>
-      <w:bookmarkEnd w:id="53"/>
+      <w:bookmarkEnd w:id="54"/>
     </w:p>
     <w:p>
       <w:pPr>
@@ -23768,12 +23668,12 @@
         <w:rPr>
           <w:rFonts w:cstheme="minorHAnsi"/>
         </w:rPr>
-      </w:r>
-      <w:r>
-        <w:rPr>
-          <w:rFonts w:cstheme="minorHAnsi"/>
-        </w:rPr>
         <w:instrText xml:space="preserve"> \* MERGEFORMAT </w:instrText>
+      </w:r>
+      <w:r>
+        <w:rPr>
+          <w:rFonts w:cstheme="minorHAnsi"/>
+        </w:rPr>
       </w:r>
       <w:r>
         <w:rPr>
@@ -23865,8 +23765,8 @@
           <w:szCs w:val="22"/>
         </w:rPr>
       </w:pPr>
-      <w:bookmarkStart w:id="54" w:name="_Ref73911158"/>
-      <w:bookmarkStart w:id="55" w:name="_Toc74641485"/>
+      <w:bookmarkStart w:id="55" w:name="_Ref73911158"/>
+      <w:bookmarkStart w:id="56" w:name="_Toc74641485"/>
       <w:r>
         <w:rPr>
           <w:rFonts w:cstheme="minorHAnsi"/>
@@ -23916,7 +23816,7 @@
         </w:rPr>
         <w:fldChar w:fldCharType="end"/>
       </w:r>
-      <w:bookmarkEnd w:id="54"/>
+      <w:bookmarkEnd w:id="55"/>
       <w:r>
         <w:rPr>
           <w:rFonts w:cstheme="minorHAnsi"/>
@@ -23925,7 +23825,7 @@
         </w:rPr>
         <w:t>: The user story "Join Game".</w:t>
       </w:r>
-      <w:bookmarkEnd w:id="55"/>
+      <w:bookmarkEnd w:id="56"/>
     </w:p>
     <w:p>
       <w:pPr>
@@ -23992,7 +23892,7 @@
           <w:szCs w:val="22"/>
         </w:rPr>
       </w:pPr>
-      <w:bookmarkStart w:id="56" w:name="_Toc74641486"/>
+      <w:bookmarkStart w:id="57" w:name="_Toc74641486"/>
       <w:r>
         <w:rPr>
           <w:rFonts w:cstheme="minorHAnsi"/>
@@ -24050,7 +23950,7 @@
         </w:rPr>
         <w:t>: The user story "Create game".</w:t>
       </w:r>
-      <w:bookmarkEnd w:id="56"/>
+      <w:bookmarkEnd w:id="57"/>
     </w:p>
     <w:p>
       <w:pPr>
@@ -24117,7 +24017,7 @@
           <w:szCs w:val="22"/>
         </w:rPr>
       </w:pPr>
-      <w:bookmarkStart w:id="57" w:name="_Toc74641487"/>
+      <w:bookmarkStart w:id="58" w:name="_Toc74641487"/>
       <w:r>
         <w:rPr>
           <w:rFonts w:cstheme="minorHAnsi"/>
@@ -24175,7 +24075,7 @@
         </w:rPr>
         <w:t>: The user story "Start Game".</w:t>
       </w:r>
-      <w:bookmarkEnd w:id="57"/>
+      <w:bookmarkEnd w:id="58"/>
     </w:p>
     <w:p>
       <w:pPr>
@@ -24243,7 +24143,7 @@
           <w:szCs w:val="22"/>
         </w:rPr>
       </w:pPr>
-      <w:bookmarkStart w:id="58" w:name="_Toc74641488"/>
+      <w:bookmarkStart w:id="59" w:name="_Toc74641488"/>
       <w:r>
         <w:rPr>
           <w:rFonts w:cstheme="minorHAnsi"/>
@@ -24301,7 +24201,7 @@
         </w:rPr>
         <w:t>: The user story "Observe Game".</w:t>
       </w:r>
-      <w:bookmarkEnd w:id="58"/>
+      <w:bookmarkEnd w:id="59"/>
     </w:p>
     <w:p>
       <w:pPr>
@@ -24374,7 +24274,7 @@
           <w:szCs w:val="22"/>
         </w:rPr>
       </w:pPr>
-      <w:bookmarkStart w:id="59" w:name="_Toc74641489"/>
+      <w:bookmarkStart w:id="60" w:name="_Toc74641489"/>
       <w:r>
         <w:rPr>
           <w:rFonts w:cstheme="minorHAnsi"/>
@@ -24432,7 +24332,7 @@
         </w:rPr>
         <w:t>: The user story "Facilitate Game".</w:t>
       </w:r>
-      <w:bookmarkEnd w:id="59"/>
+      <w:bookmarkEnd w:id="60"/>
     </w:p>
     <w:p>
       <w:pPr>
@@ -24499,7 +24399,7 @@
           <w:szCs w:val="22"/>
         </w:rPr>
       </w:pPr>
-      <w:bookmarkStart w:id="60" w:name="_Toc74641490"/>
+      <w:bookmarkStart w:id="61" w:name="_Toc74641490"/>
       <w:r>
         <w:rPr>
           <w:rFonts w:cstheme="minorHAnsi"/>
@@ -24557,7 +24457,7 @@
         </w:rPr>
         <w:t>: The user story "Create learning scenario".</w:t>
       </w:r>
-      <w:bookmarkEnd w:id="60"/>
+      <w:bookmarkEnd w:id="61"/>
     </w:p>
     <w:p>
       <w:pPr>
@@ -24625,7 +24525,7 @@
           <w:szCs w:val="22"/>
         </w:rPr>
       </w:pPr>
-      <w:bookmarkStart w:id="61" w:name="_Toc74641491"/>
+      <w:bookmarkStart w:id="62" w:name="_Toc74641491"/>
       <w:r>
         <w:rPr>
           <w:rFonts w:cstheme="minorHAnsi"/>
@@ -24683,7 +24583,7 @@
         </w:rPr>
         <w:t>: The user story "Add story".</w:t>
       </w:r>
-      <w:bookmarkEnd w:id="61"/>
+      <w:bookmarkEnd w:id="62"/>
     </w:p>
     <w:p>
       <w:pPr>
@@ -24750,7 +24650,7 @@
           <w:szCs w:val="22"/>
         </w:rPr>
       </w:pPr>
-      <w:bookmarkStart w:id="62" w:name="_Toc74641492"/>
+      <w:bookmarkStart w:id="63" w:name="_Toc74641492"/>
       <w:r>
         <w:rPr>
           <w:rFonts w:cstheme="minorHAnsi"/>
@@ -24816,7 +24716,7 @@
         </w:rPr>
         <w:t>ject".</w:t>
       </w:r>
-      <w:bookmarkEnd w:id="62"/>
+      <w:bookmarkEnd w:id="63"/>
     </w:p>
     <w:p>
       <w:pPr>
@@ -24824,21 +24724,294 @@
           <w:rFonts w:cstheme="minorHAnsi"/>
         </w:rPr>
       </w:pPr>
-      <w:r>
-        <w:rPr>
-          <w:rFonts w:cstheme="minorHAnsi"/>
-        </w:rPr>
-        <w:br w:type="page"/>
-      </w:r>
     </w:p>
     <w:p>
       <w:pPr>
         <w:pStyle w:val="berschrift1"/>
-        <w:rPr>
-          <w:rFonts w:cstheme="minorHAnsi"/>
-        </w:rPr>
-      </w:pPr>
-      <w:bookmarkStart w:id="63" w:name="_Toc74641474"/>
+      </w:pPr>
+      <w:proofErr w:type="spellStart"/>
+      <w:r>
+        <w:t>Archicture</w:t>
+      </w:r>
+      <w:proofErr w:type="spellEnd"/>
+    </w:p>
+    <w:p>
+      <w:pPr>
+        <w:pStyle w:val="berschrift2"/>
+      </w:pPr>
+      <w:r>
+        <w:t>Static View</w:t>
+      </w:r>
+    </w:p>
+    <w:p>
+      <w:r>
+        <w:t xml:space="preserve">Following the paradigm of object-oriented development (OOD) and further following Eric Evans’ approach of Domain-Driven Design (DDD), the requirements outlined in chapter </w:t>
+      </w:r>
+      <w:r>
+        <w:fldChar w:fldCharType="begin"/>
+      </w:r>
+      <w:r>
+        <w:instrText xml:space="preserve"> REF _Ref75505914 \r \h </w:instrText>
+      </w:r>
+      <w:r>
+        <w:fldChar w:fldCharType="separate"/>
+      </w:r>
+      <w:r>
+        <w:t>2</w:t>
+      </w:r>
+      <w:r>
+        <w:fldChar w:fldCharType="end"/>
+      </w:r>
+      <w:r>
+        <w:t xml:space="preserve"> have been used to </w:t>
+      </w:r>
+      <w:proofErr w:type="gramStart"/>
+      <w:r>
+        <w:t>developed</w:t>
+      </w:r>
+      <w:proofErr w:type="gramEnd"/>
+      <w:r>
+        <w:t xml:space="preserve"> a system architecture.</w:t>
+      </w:r>
+    </w:p>
+    <w:p>
+      <w:r>
+        <w:t>On a large scale, this architecture follows a layered approach</w:t>
+      </w:r>
+    </w:p>
+    <w:p>
+      <w:r>
+        <w:rPr>
+          <w:noProof/>
+          <w:lang w:val="de-DE" w:eastAsia="de-DE"/>
+        </w:rPr>
+        <w:lastRenderedPageBreak/>
+        <w:drawing>
+          <wp:inline distT="0" distB="0" distL="0" distR="0">
+            <wp:extent cx="5753100" cy="4724400"/>
+            <wp:effectExtent l="0" t="0" r="0" b="0"/>
+            <wp:docPr id="5" name="Grafik 5" descr="C:\Users\ladenburgere\AppData\Local\Microsoft\Windows\INetCache\Content.Word\class diagram Scenario_Design.png"/>
+            <wp:cNvGraphicFramePr>
+              <a:graphicFrameLocks xmlns:a="http://schemas.openxmlformats.org/drawingml/2006/main" noChangeAspect="1"/>
+            </wp:cNvGraphicFramePr>
+            <a:graphic xmlns:a="http://schemas.openxmlformats.org/drawingml/2006/main">
+              <a:graphicData uri="http://schemas.openxmlformats.org/drawingml/2006/picture">
+                <pic:pic xmlns:pic="http://schemas.openxmlformats.org/drawingml/2006/picture">
+                  <pic:nvPicPr>
+                    <pic:cNvPr id="0" name="Picture 14" descr="C:\Users\ladenburgere\AppData\Local\Microsoft\Windows\INetCache\Content.Word\class diagram Scenario_Design.png"/>
+                    <pic:cNvPicPr>
+                      <a:picLocks noChangeAspect="1" noChangeArrowheads="1"/>
+                    </pic:cNvPicPr>
+                  </pic:nvPicPr>
+                  <pic:blipFill>
+                    <a:blip r:embed="rId26">
+                      <a:extLst>
+                        <a:ext uri="{28A0092B-C50C-407E-A947-70E740481C1C}">
+                          <a14:useLocalDpi xmlns:a14="http://schemas.microsoft.com/office/drawing/2010/main" val="0"/>
+                        </a:ext>
+                      </a:extLst>
+                    </a:blip>
+                    <a:srcRect/>
+                    <a:stretch>
+                      <a:fillRect/>
+                    </a:stretch>
+                  </pic:blipFill>
+                  <pic:spPr bwMode="auto">
+                    <a:xfrm>
+                      <a:off x="0" y="0"/>
+                      <a:ext cx="5753100" cy="4724400"/>
+                    </a:xfrm>
+                    <a:prstGeom prst="rect">
+                      <a:avLst/>
+                    </a:prstGeom>
+                    <a:noFill/>
+                    <a:ln>
+                      <a:noFill/>
+                    </a:ln>
+                  </pic:spPr>
+                </pic:pic>
+              </a:graphicData>
+            </a:graphic>
+          </wp:inline>
+        </w:drawing>
+      </w:r>
+    </w:p>
+    <w:p>
+      <w:pPr>
+        <w:pStyle w:val="Beschriftung"/>
+      </w:pPr>
+      <w:r>
+        <w:t xml:space="preserve">Figure </w:t>
+      </w:r>
+      <w:r>
+        <w:fldChar w:fldCharType="begin"/>
+      </w:r>
+      <w:r>
+        <w:instrText xml:space="preserve"> SEQ Figure \* ARABIC </w:instrText>
+      </w:r>
+      <w:r>
+        <w:fldChar w:fldCharType="separate"/>
+      </w:r>
+      <w:r>
+        <w:rPr>
+          <w:noProof/>
+        </w:rPr>
+        <w:t>19</w:t>
+      </w:r>
+      <w:r>
+        <w:fldChar w:fldCharType="end"/>
+      </w:r>
+      <w:r>
+        <w:t>: The classes involved in scenario design.</w:t>
+      </w:r>
+    </w:p>
+    <w:p/>
+    <w:p>
+      <w:r>
+        <w:pict>
+          <v:shape id="_x0000_i1029" type="#_x0000_t75" style="width:353.3pt;height:4in">
+            <v:imagedata r:id="rId27" o:title="Scenario_Design Alternative Story"/>
+          </v:shape>
+        </w:pict>
+      </w:r>
+    </w:p>
+    <w:p>
+      <w:pPr>
+        <w:pStyle w:val="Beschriftung"/>
+      </w:pPr>
+      <w:r>
+        <w:lastRenderedPageBreak/>
+        <w:t xml:space="preserve">Figure </w:t>
+      </w:r>
+      <w:r>
+        <w:fldChar w:fldCharType="begin"/>
+      </w:r>
+      <w:r>
+        <w:instrText xml:space="preserve"> SEQ Figure \* ARABIC </w:instrText>
+      </w:r>
+      <w:r>
+        <w:fldChar w:fldCharType="separate"/>
+      </w:r>
+      <w:r>
+        <w:rPr>
+          <w:noProof/>
+        </w:rPr>
+        <w:t>20</w:t>
+      </w:r>
+      <w:r>
+        <w:fldChar w:fldCharType="end"/>
+      </w:r>
+      <w:r>
+        <w:t>: An alternative design for stories.</w:t>
+      </w:r>
+    </w:p>
+    <w:p/>
+    <w:p>
+      <w:r>
+        <w:rPr>
+          <w:noProof/>
+          <w:lang w:val="de-DE" w:eastAsia="de-DE"/>
+        </w:rPr>
+        <w:drawing>
+          <wp:inline distT="0" distB="0" distL="0" distR="0">
+            <wp:extent cx="5753100" cy="3705225"/>
+            <wp:effectExtent l="0" t="0" r="0" b="9525"/>
+            <wp:docPr id="3" name="Grafik 3" descr="C:\Users\ladenburgere\AppData\Local\Microsoft\Windows\INetCache\Content.Word\class diagram Game_Participation.png"/>
+            <wp:cNvGraphicFramePr>
+              <a:graphicFrameLocks xmlns:a="http://schemas.openxmlformats.org/drawingml/2006/main" noChangeAspect="1"/>
+            </wp:cNvGraphicFramePr>
+            <a:graphic xmlns:a="http://schemas.openxmlformats.org/drawingml/2006/main">
+              <a:graphicData uri="http://schemas.openxmlformats.org/drawingml/2006/picture">
+                <pic:pic xmlns:pic="http://schemas.openxmlformats.org/drawingml/2006/picture">
+                  <pic:nvPicPr>
+                    <pic:cNvPr id="0" name="Picture 10" descr="C:\Users\ladenburgere\AppData\Local\Microsoft\Windows\INetCache\Content.Word\class diagram Game_Participation.png"/>
+                    <pic:cNvPicPr>
+                      <a:picLocks noChangeAspect="1" noChangeArrowheads="1"/>
+                    </pic:cNvPicPr>
+                  </pic:nvPicPr>
+                  <pic:blipFill>
+                    <a:blip r:embed="rId28">
+                      <a:extLst>
+                        <a:ext uri="{28A0092B-C50C-407E-A947-70E740481C1C}">
+                          <a14:useLocalDpi xmlns:a14="http://schemas.microsoft.com/office/drawing/2010/main" val="0"/>
+                        </a:ext>
+                      </a:extLst>
+                    </a:blip>
+                    <a:srcRect/>
+                    <a:stretch>
+                      <a:fillRect/>
+                    </a:stretch>
+                  </pic:blipFill>
+                  <pic:spPr bwMode="auto">
+                    <a:xfrm>
+                      <a:off x="0" y="0"/>
+                      <a:ext cx="5753100" cy="3705225"/>
+                    </a:xfrm>
+                    <a:prstGeom prst="rect">
+                      <a:avLst/>
+                    </a:prstGeom>
+                    <a:noFill/>
+                    <a:ln>
+                      <a:noFill/>
+                    </a:ln>
+                  </pic:spPr>
+                </pic:pic>
+              </a:graphicData>
+            </a:graphic>
+          </wp:inline>
+        </w:drawing>
+      </w:r>
+    </w:p>
+    <w:p>
+      <w:pPr>
+        <w:pStyle w:val="Beschriftung"/>
+      </w:pPr>
+      <w:r>
+        <w:t xml:space="preserve">Figure </w:t>
+      </w:r>
+      <w:r>
+        <w:fldChar w:fldCharType="begin"/>
+      </w:r>
+      <w:r>
+        <w:instrText xml:space="preserve"> SEQ Figure \* ARABIC </w:instrText>
+      </w:r>
+      <w:r>
+        <w:fldChar w:fldCharType="separate"/>
+      </w:r>
+      <w:r>
+        <w:rPr>
+          <w:noProof/>
+        </w:rPr>
+        <w:t>21</w:t>
+      </w:r>
+      <w:r>
+        <w:fldChar w:fldCharType="end"/>
+      </w:r>
+      <w:r>
+        <w:t>: The classes involved in playing a game.</w:t>
+      </w:r>
+    </w:p>
+    <w:p/>
+    <w:p/>
+    <w:p>
+      <w:pPr>
+        <w:pStyle w:val="berschrift1"/>
+      </w:pPr>
+      <w:r>
+        <w:t>Technology Decisions</w:t>
+      </w:r>
+      <w:r>
+        <w:br w:type="page"/>
+      </w:r>
+    </w:p>
+    <w:p>
+      <w:pPr>
+        <w:pStyle w:val="berschrift1"/>
+        <w:rPr>
+          <w:rFonts w:cstheme="minorHAnsi"/>
+        </w:rPr>
+      </w:pPr>
+      <w:bookmarkStart w:id="64" w:name="_Toc74641474"/>
       <w:r>
         <w:rPr>
           <w:rFonts w:cstheme="minorHAnsi"/>
@@ -24846,7 +25019,7 @@
         <w:lastRenderedPageBreak/>
         <w:t>Table of Figures</w:t>
       </w:r>
-      <w:bookmarkEnd w:id="63"/>
+      <w:bookmarkEnd w:id="64"/>
     </w:p>
     <w:p>
       <w:pPr>
@@ -28601,7 +28774,6 @@
   <w:style w:type="character" w:default="1" w:styleId="Absatz-Standardschriftart">
     <w:name w:val="Default Paragraph Font"/>
     <w:uiPriority w:val="1"/>
-    <w:semiHidden/>
     <w:unhideWhenUsed/>
   </w:style>
   <w:style w:type="table" w:default="1" w:styleId="NormaleTabelle">
@@ -29161,7 +29333,7 @@
 </file>
 
 <file path=customXml/itemProps1.xml><?xml version="1.0" encoding="utf-8"?>
-<ds:datastoreItem xmlns:ds="http://schemas.openxmlformats.org/officeDocument/2006/customXml" ds:itemID="{54477883-D0D5-41A5-8936-3BB4DF84A614}">
+<ds:datastoreItem xmlns:ds="http://schemas.openxmlformats.org/officeDocument/2006/customXml" ds:itemID="{B7E49632-77B7-4FBA-88B3-0F3C7B0ADBD1}">
   <ds:schemaRefs>
     <ds:schemaRef ds:uri="http://schemas.openxmlformats.org/officeDocument/2006/bibliography"/>
   </ds:schemaRefs>

</xml_diff>